<commit_message>
update notes on es6
</commit_message>
<xml_diff>
--- a/JavaScript/JavaScript - Methods.docx
+++ b/JavaScript/JavaScript - Methods.docx
@@ -243,7 +243,11 @@
           <w:tcPr>
             <w:tcW w:w="7178" w:type="dxa"/>
           </w:tcPr>
-          <w:p/>
+          <w:p>
+            <w:r>
+              <w:t>Equal to</w:t>
+            </w:r>
+          </w:p>
         </w:tc>
       </w:tr>
       <w:tr>
@@ -261,7 +265,11 @@
           <w:tcPr>
             <w:tcW w:w="7178" w:type="dxa"/>
           </w:tcPr>
-          <w:p/>
+          <w:p>
+            <w:r>
+              <w:t>Equal to, or equal to string of e.g. true == ‘true’</w:t>
+            </w:r>
+          </w:p>
         </w:tc>
       </w:tr>
       <w:tr>
@@ -587,8 +595,8 @@
         <w:tblLook w:val="04A0" w:firstRow="1" w:lastRow="0" w:firstColumn="1" w:lastColumn="0" w:noHBand="0" w:noVBand="1"/>
       </w:tblPr>
       <w:tblGrid>
-        <w:gridCol w:w="1838"/>
-        <w:gridCol w:w="7172"/>
+        <w:gridCol w:w="2029"/>
+        <w:gridCol w:w="6981"/>
       </w:tblGrid>
       <w:tr>
         <w:tc>
@@ -613,7 +621,7 @@
         </w:tc>
         <w:tc>
           <w:tcPr>
-            <w:tcW w:w="7178" w:type="dxa"/>
+            <w:tcW w:w="7172" w:type="dxa"/>
           </w:tcPr>
           <w:p>
             <w:pPr>
@@ -639,33 +647,19 @@
           </w:tcPr>
           <w:p>
             <w:r>
-              <w:t>.replace(‘va’, ‘val2’)</w:t>
-            </w:r>
-          </w:p>
-        </w:tc>
-        <w:tc>
-          <w:tcPr>
-            <w:tcW w:w="7178" w:type="dxa"/>
-          </w:tcPr>
-          <w:p/>
-        </w:tc>
-      </w:tr>
-      <w:tr>
-        <w:tc>
-          <w:tcPr>
-            <w:tcW w:w="1838" w:type="dxa"/>
-          </w:tcPr>
-          <w:p>
-            <w:r>
               <w:t>.toUpperCase</w:t>
             </w:r>
           </w:p>
         </w:tc>
         <w:tc>
           <w:tcPr>
-            <w:tcW w:w="7178" w:type="dxa"/>
-          </w:tcPr>
-          <w:p/>
+            <w:tcW w:w="7172" w:type="dxa"/>
+          </w:tcPr>
+          <w:p>
+            <w:r>
+              <w:t>return string as uppercase</w:t>
+            </w:r>
+          </w:p>
         </w:tc>
       </w:tr>
       <w:tr>
@@ -677,29 +671,61 @@
             <w:r>
               <w:t>.length</w:t>
             </w:r>
-            <w:bookmarkStart w:id="0" w:name="_GoBack"/>
-            <w:bookmarkEnd w:id="0"/>
-          </w:p>
-        </w:tc>
-        <w:tc>
-          <w:tcPr>
-            <w:tcW w:w="7178" w:type="dxa"/>
-          </w:tcPr>
-          <w:p/>
-        </w:tc>
-      </w:tr>
-      <w:tr>
-        <w:tc>
-          <w:tcPr>
-            <w:tcW w:w="1838" w:type="dxa"/>
-          </w:tcPr>
-          <w:p/>
-        </w:tc>
-        <w:tc>
-          <w:tcPr>
-            <w:tcW w:w="7178" w:type="dxa"/>
-          </w:tcPr>
-          <w:p/>
+          </w:p>
+        </w:tc>
+        <w:tc>
+          <w:tcPr>
+            <w:tcW w:w="7172" w:type="dxa"/>
+          </w:tcPr>
+          <w:p>
+            <w:r>
+              <w:t>returns length of string</w:t>
+            </w:r>
+          </w:p>
+        </w:tc>
+      </w:tr>
+      <w:tr>
+        <w:tc>
+          <w:tcPr>
+            <w:tcW w:w="1838" w:type="dxa"/>
+          </w:tcPr>
+          <w:p>
+            <w:r>
+              <w:t>.replace(/regex/, &lt;val&gt;)</w:t>
+            </w:r>
+          </w:p>
+        </w:tc>
+        <w:tc>
+          <w:tcPr>
+            <w:tcW w:w="7172" w:type="dxa"/>
+          </w:tcPr>
+          <w:p>
+            <w:r>
+              <w:t>replaces matched regex with value, value can be singular set or a function taking match as argument</w:t>
+            </w:r>
+          </w:p>
+        </w:tc>
+      </w:tr>
+      <w:tr>
+        <w:tc>
+          <w:tcPr>
+            <w:tcW w:w="1838" w:type="dxa"/>
+          </w:tcPr>
+          <w:p>
+            <w:r>
+              <w:t>/regex/.test(‘string’)</w:t>
+            </w:r>
+          </w:p>
+        </w:tc>
+        <w:tc>
+          <w:tcPr>
+            <w:tcW w:w="7172" w:type="dxa"/>
+          </w:tcPr>
+          <w:p>
+            <w:r>
+              <w:t xml:space="preserve"> returns boolean on whether the string contains a match of the regex</w:t>
+            </w:r>
+          </w:p>
         </w:tc>
       </w:tr>
     </w:tbl>
@@ -975,6 +1001,173 @@
         </w:tc>
       </w:tr>
     </w:tbl>
+    <w:p/>
+    <w:p/>
+    <w:p>
+      <w:pPr>
+        <w:pStyle w:val="Subtitle"/>
+      </w:pPr>
+      <w:r>
+        <w:t>Math</w:t>
+      </w:r>
+    </w:p>
+    <w:tbl>
+      <w:tblPr>
+        <w:tblStyle w:val="TableGrid"/>
+        <w:tblW w:w="0" w:type="auto"/>
+        <w:tblLook w:val="04A0" w:firstRow="1" w:lastRow="0" w:firstColumn="1" w:lastColumn="0" w:noHBand="0" w:noVBand="1"/>
+      </w:tblPr>
+      <w:tblGrid>
+        <w:gridCol w:w="1837"/>
+        <w:gridCol w:w="7173"/>
+      </w:tblGrid>
+      <w:tr>
+        <w:tc>
+          <w:tcPr>
+            <w:tcW w:w="1837" w:type="dxa"/>
+          </w:tcPr>
+          <w:p>
+            <w:pPr>
+              <w:rPr>
+                <w:b/>
+                <w:bCs/>
+              </w:rPr>
+            </w:pPr>
+            <w:r>
+              <w:rPr>
+                <w:b/>
+                <w:bCs/>
+              </w:rPr>
+              <w:t>Call</w:t>
+            </w:r>
+          </w:p>
+        </w:tc>
+        <w:tc>
+          <w:tcPr>
+            <w:tcW w:w="7173" w:type="dxa"/>
+          </w:tcPr>
+          <w:p>
+            <w:pPr>
+              <w:rPr>
+                <w:b/>
+                <w:bCs/>
+              </w:rPr>
+            </w:pPr>
+            <w:r>
+              <w:rPr>
+                <w:b/>
+                <w:bCs/>
+              </w:rPr>
+              <w:t>Description</w:t>
+            </w:r>
+          </w:p>
+        </w:tc>
+      </w:tr>
+      <w:tr>
+        <w:tc>
+          <w:tcPr>
+            <w:tcW w:w="1837" w:type="dxa"/>
+          </w:tcPr>
+          <w:p>
+            <w:pPr>
+              <w:rPr>
+                <w:i/>
+                <w:iCs/>
+              </w:rPr>
+            </w:pPr>
+            <w:r>
+              <w:t>Math.min(n1, n2)</w:t>
+            </w:r>
+          </w:p>
+        </w:tc>
+        <w:tc>
+          <w:tcPr>
+            <w:tcW w:w="7173" w:type="dxa"/>
+          </w:tcPr>
+          <w:p>
+            <w:r>
+              <w:t>returns min of numbers supplied, to use array use array spread syntax, (…array)</w:t>
+            </w:r>
+          </w:p>
+        </w:tc>
+      </w:tr>
+      <w:tr>
+        <w:tc>
+          <w:tcPr>
+            <w:tcW w:w="1837" w:type="dxa"/>
+          </w:tcPr>
+          <w:p>
+            <w:pPr>
+              <w:rPr>
+                <w:i/>
+                <w:iCs/>
+              </w:rPr>
+            </w:pPr>
+            <w:r>
+              <w:t>Math.</w:t>
+            </w:r>
+            <w:r>
+              <w:t>max</w:t>
+            </w:r>
+            <w:r>
+              <w:t>(n1, n2)</w:t>
+            </w:r>
+          </w:p>
+        </w:tc>
+        <w:tc>
+          <w:tcPr>
+            <w:tcW w:w="7173" w:type="dxa"/>
+          </w:tcPr>
+          <w:p>
+            <w:r>
+              <w:t xml:space="preserve">returns </w:t>
+            </w:r>
+            <w:r>
+              <w:t>max</w:t>
+            </w:r>
+            <w:r>
+              <w:t xml:space="preserve"> of numbers supplied, to use array use array spread syntax, (…array)</w:t>
+            </w:r>
+          </w:p>
+        </w:tc>
+      </w:tr>
+      <w:tr>
+        <w:tc>
+          <w:tcPr>
+            <w:tcW w:w="1837" w:type="dxa"/>
+          </w:tcPr>
+          <w:p>
+            <w:pPr>
+              <w:rPr>
+                <w:i/>
+                <w:iCs/>
+              </w:rPr>
+            </w:pPr>
+          </w:p>
+        </w:tc>
+        <w:tc>
+          <w:tcPr>
+            <w:tcW w:w="7173" w:type="dxa"/>
+          </w:tcPr>
+          <w:p/>
+        </w:tc>
+      </w:tr>
+      <w:tr>
+        <w:tc>
+          <w:tcPr>
+            <w:tcW w:w="1837" w:type="dxa"/>
+          </w:tcPr>
+          <w:p/>
+        </w:tc>
+        <w:tc>
+          <w:tcPr>
+            <w:tcW w:w="7173" w:type="dxa"/>
+          </w:tcPr>
+          <w:p/>
+        </w:tc>
+      </w:tr>
+    </w:tbl>
+    <w:p/>
     <w:p/>
     <w:sectPr>
       <w:pgSz w:w="11900" w:h="16840"/>

</xml_diff>

<commit_message>
routing and javascript methods updated
</commit_message>
<xml_diff>
--- a/JavaScript/JavaScript - Methods.docx
+++ b/JavaScript/JavaScript - Methods.docx
@@ -745,8 +745,8 @@
         <w:tblLook w:val="04A0" w:firstRow="1" w:lastRow="0" w:firstColumn="1" w:lastColumn="0" w:noHBand="0" w:noVBand="1"/>
       </w:tblPr>
       <w:tblGrid>
-        <w:gridCol w:w="1837"/>
-        <w:gridCol w:w="7173"/>
+        <w:gridCol w:w="2247"/>
+        <w:gridCol w:w="6763"/>
       </w:tblGrid>
       <w:tr>
         <w:tc>
@@ -831,13 +831,44 @@
           <w:tcPr>
             <w:tcW w:w="1838" w:type="dxa"/>
           </w:tcPr>
-          <w:p/>
+          <w:p>
+            <w:r>
+              <w:rPr>
+                <w:rFonts w:ascii="AppleSystemUIFont" w:hAnsi="AppleSystemUIFont" w:cs="AppleSystemUIFont"/>
+              </w:rPr>
+              <w:t>.reduce(function(total, currentVal</w:t>
+            </w:r>
+            <w:r>
+              <w:rPr>
+                <w:rFonts w:ascii="AppleSystemUIFont" w:hAnsi="AppleSystemUIFont" w:cs="AppleSystemUIFont"/>
+              </w:rPr>
+              <w:t>ue</w:t>
+            </w:r>
+            <w:r>
+              <w:rPr>
+                <w:rFonts w:ascii="AppleSystemUIFont" w:hAnsi="AppleSystemUIFont" w:cs="AppleSystemUIFont"/>
+              </w:rPr>
+              <w:t xml:space="preserve">, </w:t>
+            </w:r>
+            <w:r>
+              <w:rPr>
+                <w:rFonts w:ascii="AppleSystemUIFont" w:hAnsi="AppleSystemUIFont" w:cs="AppleSystemUIFont"/>
+              </w:rPr>
+              <w:lastRenderedPageBreak/>
+              <w:t>currentIndex, arr), initialValue)</w:t>
+            </w:r>
+          </w:p>
         </w:tc>
         <w:tc>
           <w:tcPr>
             <w:tcW w:w="7178" w:type="dxa"/>
           </w:tcPr>
-          <w:p/>
+          <w:p>
+            <w:r>
+              <w:lastRenderedPageBreak/>
+              <w:t>Iterates over an array summing it via methods given in function</w:t>
+            </w:r>
+          </w:p>
         </w:tc>
       </w:tr>
       <w:tr>
@@ -1104,13 +1135,7 @@
               </w:rPr>
             </w:pPr>
             <w:r>
-              <w:t>Math.</w:t>
-            </w:r>
-            <w:r>
-              <w:t>max</w:t>
-            </w:r>
-            <w:r>
-              <w:t>(n1, n2)</w:t>
+              <w:t>Math.max(n1, n2)</w:t>
             </w:r>
           </w:p>
         </w:tc>
@@ -1120,13 +1145,7 @@
           </w:tcPr>
           <w:p>
             <w:r>
-              <w:t xml:space="preserve">returns </w:t>
-            </w:r>
-            <w:r>
-              <w:t>max</w:t>
-            </w:r>
-            <w:r>
-              <w:t xml:space="preserve"> of numbers supplied, to use array use array spread syntax, (…array)</w:t>
+              <w:t>returns max of numbers supplied, to use array use array spread syntax, (…array)</w:t>
             </w:r>
           </w:p>
         </w:tc>

</xml_diff>